<commit_message>
Commit new log files
</commit_message>
<xml_diff>
--- a/MouseAppExe/Year 3 Computing Project.docx
+++ b/MouseAppExe/Year 3 Computing Project.docx
@@ -52,6 +52,7 @@
                 <w:dataBinding w:prefixMappings="xmlns:ns0='http://schemas.openxmlformats.org/officeDocument/2006/extended-properties'" w:xpath="/ns0:Properties[1]/ns0:Company[1]" w:storeItemID="{6668398D-A668-4E3E-A5EB-62B293D839F1}"/>
                 <w:text/>
               </w:sdtPr>
+              <w:sdtEndPr/>
               <w:sdtContent>
                 <w:tc>
                   <w:tcPr>
@@ -98,6 +99,7 @@
                 <w:dataBinding w:prefixMappings="xmlns:ns0='http://schemas.openxmlformats.org/package/2006/metadata/core-properties' xmlns:ns1='http://purl.org/dc/elements/1.1/'" w:xpath="/ns0:coreProperties[1]/ns1:title[1]" w:storeItemID="{6C3C8BC8-F283-45AE-878A-BAB7291924A1}"/>
                 <w:text/>
               </w:sdtPr>
+              <w:sdtEndPr/>
               <w:sdtContent>
                 <w:tc>
                   <w:tcPr>
@@ -150,6 +152,7 @@
                 <w:dataBinding w:prefixMappings="xmlns:ns0='http://schemas.openxmlformats.org/package/2006/metadata/core-properties' xmlns:ns1='http://purl.org/dc/elements/1.1/'" w:xpath="/ns0:coreProperties[1]/ns1:subject[1]" w:storeItemID="{6C3C8BC8-F283-45AE-878A-BAB7291924A1}"/>
                 <w:text/>
               </w:sdtPr>
+              <w:sdtEndPr/>
               <w:sdtContent>
                 <w:tc>
                   <w:tcPr>
@@ -219,6 +222,7 @@
                 <w:dataBinding w:prefixMappings="xmlns:ns0='http://schemas.openxmlformats.org/package/2006/metadata/core-properties' xmlns:ns1='http://purl.org/dc/elements/1.1/'" w:xpath="/ns0:coreProperties[1]/ns1:creator[1]" w:storeItemID="{6C3C8BC8-F283-45AE-878A-BAB7291924A1}"/>
                 <w:text/>
               </w:sdtPr>
+              <w:sdtEndPr/>
               <w:sdtContent>
                 <w:tc>
                   <w:tcPr>
@@ -270,6 +274,7 @@
                   <w:calendar w:val="gregorian"/>
                 </w:date>
               </w:sdtPr>
+              <w:sdtEndPr/>
               <w:sdtContent>
                 <w:tc>
                   <w:tcPr>
@@ -321,6 +326,7 @@
                 <w:dataBinding w:prefixMappings="xmlns:ns0='http://schemas.microsoft.com/office/2006/coverPageProps'" w:xpath="/ns0:CoverPageProperties[1]/ns0:Abstract[1]" w:storeItemID="{55AF091B-3C7A-41E3-B477-F2FDAA23CFDA}"/>
                 <w:text/>
               </w:sdtPr>
+              <w:sdtEndPr/>
               <w:sdtContent>
                 <w:tc>
                   <w:tcPr>
@@ -1814,6 +1820,7 @@
           <w:rFonts w:asciiTheme="minorHAnsi" w:hAnsiTheme="minorHAnsi" w:cstheme="minorHAnsi"/>
           <w:szCs w:val="24"/>
         </w:rPr>
+        <w:lastRenderedPageBreak/>
         <w:t>About the Project</w:t>
       </w:r>
       <w:bookmarkEnd w:id="0"/>
@@ -1854,256 +1861,212 @@
       <w:pPr>
         <w:rPr>
           <w:rFonts w:cstheme="minorHAnsi"/>
+          <w:szCs w:val="24"/>
+        </w:rPr>
+      </w:pPr>
+      <w:r>
+        <w:rPr>
+          <w:rFonts w:cstheme="minorHAnsi"/>
           <w:b/>
           <w:szCs w:val="24"/>
         </w:rPr>
-      </w:pPr>
-      <w:r>
+        <w:t>Project Description</w:t>
+      </w:r>
+    </w:p>
+    <w:p>
+      <w:pPr>
+        <w:rPr>
+          <w:rFonts w:cstheme="minorHAnsi"/>
+          <w:szCs w:val="24"/>
+        </w:rPr>
+      </w:pPr>
+      <w:proofErr w:type="gramStart"/>
+      <w:r>
+        <w:rPr>
+          <w:rFonts w:cstheme="minorHAnsi"/>
+          <w:szCs w:val="24"/>
+        </w:rPr>
+        <w:t>Android app that lets the user control the cursor on a screen with their smart phone.</w:t>
+      </w:r>
+      <w:proofErr w:type="gramEnd"/>
+      <w:r>
+        <w:rPr>
+          <w:rFonts w:cstheme="minorHAnsi"/>
+          <w:szCs w:val="24"/>
+        </w:rPr>
+        <w:t xml:space="preserve"> The phone display would have an image of 2 buttons similar to a conventional PC mouse. When the user moves the phone in space and clicks the mouse buttons on the phone, the phone will have all the functionality of the mouse.</w:t>
+      </w:r>
+    </w:p>
+    <w:p>
+      <w:pPr>
+        <w:rPr>
+          <w:rFonts w:cstheme="minorHAnsi"/>
+          <w:szCs w:val="24"/>
+        </w:rPr>
+      </w:pPr>
+    </w:p>
+    <w:p>
+      <w:pPr>
+        <w:rPr>
+          <w:rFonts w:cstheme="minorHAnsi"/>
+          <w:szCs w:val="24"/>
+        </w:rPr>
+      </w:pPr>
+      <w:r>
+        <w:rPr>
+          <w:rFonts w:cstheme="minorHAnsi"/>
+          <w:szCs w:val="24"/>
+        </w:rPr>
+        <w:t>The phone will act like a cross between a Bluetooth mouse and a Wii remote.</w:t>
+      </w:r>
+    </w:p>
+    <w:p>
+      <w:pPr>
+        <w:rPr>
+          <w:rFonts w:cstheme="minorHAnsi"/>
+          <w:szCs w:val="24"/>
+        </w:rPr>
+      </w:pPr>
+    </w:p>
+    <w:p>
+      <w:pPr>
         <w:rPr>
           <w:rFonts w:cstheme="minorHAnsi"/>
           <w:b/>
           <w:szCs w:val="24"/>
         </w:rPr>
-        <w:t>Project Description</w:t>
-      </w:r>
-    </w:p>
-    <w:p>
-      <w:pPr>
-        <w:rPr>
-          <w:rFonts w:cstheme="minorHAnsi"/>
-          <w:szCs w:val="24"/>
-        </w:rPr>
-      </w:pPr>
-      <w:r>
-        <w:rPr>
-          <w:rFonts w:cstheme="minorHAnsi"/>
-          <w:szCs w:val="24"/>
-        </w:rPr>
-        <w:t>The</w:t>
-      </w:r>
-      <w:r>
-        <w:rPr>
-          <w:rFonts w:cstheme="minorHAnsi"/>
-          <w:szCs w:val="24"/>
-        </w:rPr>
-        <w:t xml:space="preserve"> original idea for this project </w:t>
-      </w:r>
-      <w:r>
-        <w:rPr>
-          <w:rFonts w:cstheme="minorHAnsi"/>
-          <w:szCs w:val="24"/>
-        </w:rPr>
-        <w:t>was proposed by</w:t>
-      </w:r>
-      <w:r>
-        <w:rPr>
-          <w:rFonts w:cstheme="minorHAnsi"/>
-          <w:szCs w:val="24"/>
-        </w:rPr>
-        <w:t xml:space="preserve"> Brian Clarke (T00154737).</w:t>
-      </w:r>
-    </w:p>
-    <w:p>
-      <w:pPr>
-        <w:rPr>
-          <w:rFonts w:cstheme="minorHAnsi"/>
-          <w:szCs w:val="24"/>
-        </w:rPr>
-      </w:pPr>
-    </w:p>
-    <w:p>
-      <w:pPr>
-        <w:rPr>
-          <w:rFonts w:cstheme="minorHAnsi"/>
-          <w:szCs w:val="24"/>
-        </w:rPr>
-      </w:pPr>
-      <w:proofErr w:type="gramStart"/>
-      <w:r>
-        <w:rPr>
-          <w:rFonts w:cstheme="minorHAnsi"/>
-          <w:szCs w:val="24"/>
-        </w:rPr>
-        <w:t>Android app that lets the user control the cursor on a screen with their smart phone.</w:t>
-      </w:r>
-      <w:proofErr w:type="gramEnd"/>
-      <w:r>
-        <w:rPr>
-          <w:rFonts w:cstheme="minorHAnsi"/>
-          <w:szCs w:val="24"/>
-        </w:rPr>
-        <w:t xml:space="preserve"> The phone display would have an image of 2 buttons similar to a conventional PC mouse. When the user moves the phone in space and clicks the mouse buttons on the phone, the phone will have all the functionality of the mouse.</w:t>
-      </w:r>
-    </w:p>
-    <w:p>
-      <w:pPr>
-        <w:rPr>
-          <w:rFonts w:cstheme="minorHAnsi"/>
-          <w:szCs w:val="24"/>
-        </w:rPr>
-      </w:pPr>
-    </w:p>
-    <w:p>
-      <w:pPr>
-        <w:rPr>
-          <w:rFonts w:cstheme="minorHAnsi"/>
-          <w:szCs w:val="24"/>
-        </w:rPr>
-      </w:pPr>
-      <w:r>
-        <w:rPr>
-          <w:rFonts w:cstheme="minorHAnsi"/>
-          <w:szCs w:val="24"/>
-        </w:rPr>
-        <w:t>The phone will act like a cross between a Bluetooth mouse and a Wii remote.</w:t>
-      </w:r>
-    </w:p>
-    <w:p>
-      <w:pPr>
-        <w:rPr>
-          <w:rFonts w:cstheme="minorHAnsi"/>
-          <w:szCs w:val="24"/>
-        </w:rPr>
-      </w:pPr>
-    </w:p>
-    <w:p>
-      <w:pPr>
+      </w:pPr>
+      <w:r>
         <w:rPr>
           <w:rFonts w:cstheme="minorHAnsi"/>
           <w:b/>
           <w:szCs w:val="24"/>
         </w:rPr>
-      </w:pPr>
-      <w:r>
+        <w:t>Main Technical Challenge</w:t>
+      </w:r>
+    </w:p>
+    <w:p>
+      <w:pPr>
+        <w:rPr>
+          <w:rFonts w:cstheme="minorHAnsi"/>
+          <w:szCs w:val="24"/>
+        </w:rPr>
+      </w:pPr>
+      <w:r>
+        <w:rPr>
+          <w:rFonts w:cstheme="minorHAnsi"/>
+          <w:szCs w:val="24"/>
+        </w:rPr>
+        <w:t>The android app will acces</w:t>
+      </w:r>
+      <w:r>
+        <w:rPr>
+          <w:rFonts w:cstheme="minorHAnsi"/>
+          <w:szCs w:val="24"/>
+        </w:rPr>
+        <w:t xml:space="preserve">s the accelerometer </w:t>
+      </w:r>
+      <w:r>
+        <w:rPr>
+          <w:rFonts w:cstheme="minorHAnsi"/>
+          <w:szCs w:val="24"/>
+        </w:rPr>
+        <w:t>on the phone and transmit coordin</w:t>
+      </w:r>
+      <w:r>
+        <w:rPr>
+          <w:rFonts w:cstheme="minorHAnsi"/>
+          <w:szCs w:val="24"/>
+        </w:rPr>
+        <w:t xml:space="preserve">ates via Bluetooth </w:t>
+      </w:r>
+      <w:r>
+        <w:rPr>
+          <w:rFonts w:cstheme="minorHAnsi"/>
+          <w:szCs w:val="24"/>
+        </w:rPr>
+        <w:t>the cursor on the screen. The system will need to constantly process coordinates based on not only the phone’s direction with reference to the screen but also the phones location within the 3D space in front of the screen. The phone will record the starting coordinates. After initial setup the system will need to process the data from the built in sensors and adjust for aspect and distance from screen.</w:t>
+      </w:r>
+    </w:p>
+    <w:p>
+      <w:pPr>
+        <w:rPr>
+          <w:rFonts w:cstheme="minorHAnsi"/>
+          <w:szCs w:val="24"/>
+        </w:rPr>
+      </w:pPr>
+    </w:p>
+    <w:p>
+      <w:pPr>
+        <w:rPr>
+          <w:rFonts w:cstheme="minorHAnsi"/>
+          <w:szCs w:val="24"/>
+        </w:rPr>
+      </w:pPr>
+      <w:r>
+        <w:rPr>
+          <w:rFonts w:cstheme="minorHAnsi"/>
+          <w:szCs w:val="24"/>
+        </w:rPr>
+        <w:t>An app will also run on the PC/Laptop that will process the coordinates received from the phone and using java’s Robot class (mouseMove, mousePress and maybe keyPress) provide the functionality. It would be an advantage to have an ‘Esc’ button on the phone to undo a right click and an added feature could be a complete keyboard on the phone which interacts with a text box or editor on the screen.</w:t>
+      </w:r>
+    </w:p>
+    <w:p>
+      <w:pPr>
+        <w:rPr>
+          <w:rFonts w:cstheme="minorHAnsi"/>
+          <w:szCs w:val="24"/>
+        </w:rPr>
+      </w:pPr>
+    </w:p>
+    <w:p>
+      <w:pPr>
+        <w:rPr>
+          <w:rFonts w:cstheme="minorHAnsi"/>
+          <w:szCs w:val="24"/>
+        </w:rPr>
+      </w:pPr>
+      <w:r>
+        <w:rPr>
+          <w:rFonts w:cstheme="minorHAnsi"/>
+          <w:szCs w:val="24"/>
+        </w:rPr>
+        <w:t>This app could also be used to control projectors in a classroom situation or media on TV’s (with Windows Media Centre)</w:t>
+      </w:r>
+    </w:p>
+    <w:p>
+      <w:pPr>
+        <w:spacing w:after="200" w:line="276" w:lineRule="auto"/>
         <w:rPr>
           <w:rFonts w:cstheme="minorHAnsi"/>
           <w:b/>
           <w:szCs w:val="24"/>
         </w:rPr>
-        <w:t>Main Technical Challenge</w:t>
-      </w:r>
-    </w:p>
-    <w:p>
-      <w:pPr>
-        <w:rPr>
-          <w:rFonts w:cstheme="minorHAnsi"/>
-          <w:szCs w:val="24"/>
-        </w:rPr>
-      </w:pPr>
-      <w:r>
-        <w:rPr>
-          <w:rFonts w:cstheme="minorHAnsi"/>
-          <w:szCs w:val="24"/>
-        </w:rPr>
-        <w:t>The android app will acces</w:t>
-      </w:r>
-      <w:r>
-        <w:rPr>
-          <w:rFonts w:cstheme="minorHAnsi"/>
-          <w:szCs w:val="24"/>
-        </w:rPr>
-        <w:t xml:space="preserve">s the accelerometer </w:t>
-      </w:r>
-      <w:r>
-        <w:rPr>
-          <w:rFonts w:cstheme="minorHAnsi"/>
-          <w:szCs w:val="24"/>
-        </w:rPr>
-        <w:t>on the phone and transmit coordin</w:t>
-      </w:r>
-      <w:r>
-        <w:rPr>
-          <w:rFonts w:cstheme="minorHAnsi"/>
-          <w:szCs w:val="24"/>
-        </w:rPr>
-        <w:t xml:space="preserve">ates via Bluetooth </w:t>
-      </w:r>
-      <w:r>
-        <w:rPr>
-          <w:rFonts w:cstheme="minorHAnsi"/>
-          <w:szCs w:val="24"/>
-        </w:rPr>
-        <w:t>the cursor on the screen. The system will need to constantly process coordinates based on not only the phone’s direction with reference to the screen but also the phones location within the 3D space in front of the screen. The phone will record the starting coordinates. After initial setup the system will need to process the data from the built in sensors and adjust for aspect and distance from screen.</w:t>
-      </w:r>
-    </w:p>
-    <w:p>
-      <w:pPr>
-        <w:rPr>
-          <w:rFonts w:cstheme="minorHAnsi"/>
-          <w:szCs w:val="24"/>
-        </w:rPr>
-      </w:pPr>
-    </w:p>
-    <w:p>
-      <w:pPr>
-        <w:rPr>
-          <w:rFonts w:cstheme="minorHAnsi"/>
-          <w:szCs w:val="24"/>
-        </w:rPr>
-      </w:pPr>
-      <w:r>
-        <w:rPr>
-          <w:rFonts w:cstheme="minorHAnsi"/>
-          <w:szCs w:val="24"/>
-        </w:rPr>
-        <w:t>An app will also run on the PC/Laptop that will process the coordinates received from the phone and using java’s Robot class (mouseMove, mousePress and maybe keyPress) provide the functionality. It would be an advantage to have an ‘Esc’ button on the phone to undo a right click and an added feature could be a complete keyboard on the phone which interacts with a text box or editor on the screen.</w:t>
-      </w:r>
-    </w:p>
-    <w:p>
-      <w:pPr>
-        <w:rPr>
-          <w:rFonts w:cstheme="minorHAnsi"/>
-          <w:szCs w:val="24"/>
-        </w:rPr>
-      </w:pPr>
-    </w:p>
-    <w:p>
-      <w:pPr>
-        <w:rPr>
-          <w:rFonts w:cstheme="minorHAnsi"/>
-          <w:szCs w:val="24"/>
-        </w:rPr>
-      </w:pPr>
-      <w:r>
-        <w:rPr>
-          <w:rFonts w:cstheme="minorHAnsi"/>
-          <w:szCs w:val="24"/>
-        </w:rPr>
-        <w:t>This app could also be used to control projectors in a classroom situation or media on TV’s (with Windows Media Centre)</w:t>
-      </w:r>
-    </w:p>
-    <w:p>
-      <w:pPr>
-        <w:spacing w:after="200" w:line="276" w:lineRule="auto"/>
+      </w:pPr>
+      <w:r>
         <w:rPr>
           <w:rFonts w:cstheme="minorHAnsi"/>
           <w:b/>
           <w:szCs w:val="24"/>
         </w:rPr>
-      </w:pPr>
-      <w:r>
+        <w:br w:type="page"/>
+      </w:r>
+    </w:p>
+    <w:p>
+      <w:pPr>
         <w:rPr>
           <w:rFonts w:cstheme="minorHAnsi"/>
           <w:b/>
           <w:szCs w:val="24"/>
         </w:rPr>
-        <w:br w:type="page"/>
-      </w:r>
-    </w:p>
-    <w:p>
-      <w:pPr>
+      </w:pPr>
+      <w:r>
         <w:rPr>
           <w:rFonts w:cstheme="minorHAnsi"/>
           <w:b/>
           <w:szCs w:val="24"/>
         </w:rPr>
-      </w:pPr>
-      <w:r>
-        <w:rPr>
-          <w:rFonts w:cstheme="minorHAnsi"/>
-          <w:b/>
-          <w:szCs w:val="24"/>
-        </w:rPr>
+        <w:lastRenderedPageBreak/>
         <w:t>It is proposed to work with Hardware/Software/IDE/API;</w:t>
       </w:r>
     </w:p>
@@ -2458,6 +2421,7 @@
           <w:noProof/>
           <w:lang w:eastAsia="en-IE"/>
         </w:rPr>
+        <w:lastRenderedPageBreak/>
         <w:t>The Use Case Diagram</w:t>
       </w:r>
       <w:bookmarkEnd w:id="1"/>
@@ -2608,6 +2572,7 @@
       <w:r>
         <w:rPr>
           <w:noProof/>
+          <w:lang w:eastAsia="en-IE"/>
         </w:rPr>
         <mc:AlternateContent>
           <mc:Choice Requires="wps">
@@ -2660,14 +2625,27 @@
                             <w:r>
                               <w:t xml:space="preserve">Figure </w:t>
                             </w:r>
-                            <w:fldSimple w:instr=" SEQ Figure \* ARABIC ">
-                              <w:r>
-                                <w:rPr>
-                                  <w:noProof/>
-                                </w:rPr>
-                                <w:t>1</w:t>
-                              </w:r>
-                            </w:fldSimple>
+                            <w:r>
+                              <w:fldChar w:fldCharType="begin"/>
+                            </w:r>
+                            <w:r>
+                              <w:instrText xml:space="preserve"> SEQ Figure \* ARABIC </w:instrText>
+                            </w:r>
+                            <w:r>
+                              <w:fldChar w:fldCharType="separate"/>
+                            </w:r>
+                            <w:r>
+                              <w:rPr>
+                                <w:noProof/>
+                              </w:rPr>
+                              <w:t>1</w:t>
+                            </w:r>
+                            <w:r>
+                              <w:rPr>
+                                <w:noProof/>
+                              </w:rPr>
+                              <w:fldChar w:fldCharType="end"/>
+                            </w:r>
                             <w:r>
                               <w:t xml:space="preserve"> Main Use Case Diagram</w:t>
                             </w:r>
@@ -2836,6 +2814,7 @@
           <w:noProof/>
           <w:lang w:eastAsia="en-IE"/>
         </w:rPr>
+        <w:lastRenderedPageBreak/>
         <w:t>Flow of Events</w:t>
       </w:r>
       <w:bookmarkEnd w:id="2"/>
@@ -2873,6 +2852,7 @@
       <w:r>
         <w:rPr>
           <w:noProof/>
+          <w:lang w:eastAsia="en-IE"/>
         </w:rPr>
         <mc:AlternateContent>
           <mc:Choice Requires="wps">
@@ -2925,14 +2905,27 @@
                             <w:r>
                               <w:t xml:space="preserve">Figure </w:t>
                             </w:r>
-                            <w:fldSimple w:instr=" SEQ Figure \* ARABIC ">
-                              <w:r>
-                                <w:rPr>
-                                  <w:noProof/>
-                                </w:rPr>
-                                <w:t>2</w:t>
-                              </w:r>
-                            </w:fldSimple>
+                            <w:r>
+                              <w:fldChar w:fldCharType="begin"/>
+                            </w:r>
+                            <w:r>
+                              <w:instrText xml:space="preserve"> SEQ Figure \* ARABIC </w:instrText>
+                            </w:r>
+                            <w:r>
+                              <w:fldChar w:fldCharType="separate"/>
+                            </w:r>
+                            <w:r>
+                              <w:rPr>
+                                <w:noProof/>
+                              </w:rPr>
+                              <w:t>2</w:t>
+                            </w:r>
+                            <w:r>
+                              <w:rPr>
+                                <w:noProof/>
+                              </w:rPr>
+                              <w:fldChar w:fldCharType="end"/>
+                            </w:r>
                             <w:r>
                               <w:t xml:space="preserve"> Opening the App</w:t>
                             </w:r>
@@ -3291,6 +3284,7 @@
       <w:r>
         <w:rPr>
           <w:noProof/>
+          <w:lang w:eastAsia="en-IE"/>
         </w:rPr>
         <mc:AlternateContent>
           <mc:Choice Requires="wps">
@@ -3343,14 +3337,27 @@
                             <w:r>
                               <w:t xml:space="preserve">Figure </w:t>
                             </w:r>
-                            <w:fldSimple w:instr=" SEQ Figure \* ARABIC ">
-                              <w:r>
-                                <w:rPr>
-                                  <w:noProof/>
-                                </w:rPr>
-                                <w:t>3</w:t>
-                              </w:r>
-                            </w:fldSimple>
+                            <w:r>
+                              <w:fldChar w:fldCharType="begin"/>
+                            </w:r>
+                            <w:r>
+                              <w:instrText xml:space="preserve"> SEQ Figure \* ARABIC </w:instrText>
+                            </w:r>
+                            <w:r>
+                              <w:fldChar w:fldCharType="separate"/>
+                            </w:r>
+                            <w:r>
+                              <w:rPr>
+                                <w:noProof/>
+                              </w:rPr>
+                              <w:t>3</w:t>
+                            </w:r>
+                            <w:r>
+                              <w:rPr>
+                                <w:noProof/>
+                              </w:rPr>
+                              <w:fldChar w:fldCharType="end"/>
+                            </w:r>
                             <w:r>
                               <w:t xml:space="preserve"> Sending Data </w:t>
                             </w:r>
@@ -3443,6 +3450,7 @@
           <w:szCs w:val="24"/>
           <w:lang w:eastAsia="en-IE"/>
         </w:rPr>
+        <w:lastRenderedPageBreak/>
         <w:t>The Intiantion Process</w:t>
       </w:r>
     </w:p>
@@ -3533,14 +3541,27 @@
       <w:r>
         <w:t xml:space="preserve">Figure </w:t>
       </w:r>
-      <w:fldSimple w:instr=" SEQ Figure \* ARABIC ">
-        <w:r>
-          <w:rPr>
-            <w:noProof/>
-          </w:rPr>
-          <w:t>4</w:t>
-        </w:r>
-      </w:fldSimple>
+      <w:r>
+        <w:fldChar w:fldCharType="begin"/>
+      </w:r>
+      <w:r>
+        <w:instrText xml:space="preserve"> SEQ Figure \* ARABIC </w:instrText>
+      </w:r>
+      <w:r>
+        <w:fldChar w:fldCharType="separate"/>
+      </w:r>
+      <w:r>
+        <w:rPr>
+          <w:noProof/>
+        </w:rPr>
+        <w:t>4</w:t>
+      </w:r>
+      <w:r>
+        <w:rPr>
+          <w:noProof/>
+        </w:rPr>
+        <w:fldChar w:fldCharType="end"/>
+      </w:r>
       <w:r>
         <w:t xml:space="preserve"> </w:t>
       </w:r>
@@ -3604,6 +3625,7 @@
           <w:rFonts w:asciiTheme="minorHAnsi" w:hAnsiTheme="minorHAnsi" w:cstheme="minorHAnsi"/>
           <w:szCs w:val="24"/>
         </w:rPr>
+        <w:lastRenderedPageBreak/>
         <w:t>Setting up the Android SDK and Eclipse</w:t>
       </w:r>
       <w:bookmarkEnd w:id="3"/>
@@ -3842,6 +3864,7 @@
           <w:id w:val="838503744"/>
           <w:citation/>
         </w:sdtPr>
+        <w:sdtEndPr/>
         <w:sdtContent>
           <w:r>
             <w:rPr>
@@ -3941,6 +3964,7 @@
           <w:id w:val="-2142648377"/>
           <w:citation/>
         </w:sdtPr>
+        <w:sdtEndPr/>
         <w:sdtContent>
           <w:r>
             <w:fldChar w:fldCharType="begin"/>
@@ -3974,6 +3998,7 @@
       </w:pPr>
       <w:bookmarkStart w:id="6" w:name="_Toc354712344"/>
       <w:r>
+        <w:lastRenderedPageBreak/>
         <w:t>The solution</w:t>
       </w:r>
       <w:bookmarkEnd w:id="6"/>
@@ -4258,288 +4283,151 @@
           </mc:Fallback>
         </mc:AlternateContent>
       </w:r>
+      <w:bookmarkStart w:id="7" w:name="_GoBack"/>
+      <w:bookmarkEnd w:id="7"/>
+      <w:r>
+        <w:t>The next step is to use the accelerometer sensor data to determine which axis is moving</w:t>
+      </w:r>
+      <w:r>
+        <w:t xml:space="preserve"> </w:t>
+      </w:r>
+      <w:proofErr w:type="spellStart"/>
+      <w:r>
+        <w:t>i.e</w:t>
+      </w:r>
+      <w:proofErr w:type="spellEnd"/>
+      <w:r>
+        <w:t xml:space="preserve">: </w:t>
+      </w:r>
+    </w:p>
+    <w:p>
+      <w:pPr>
+        <w:ind w:left="2880"/>
+      </w:pPr>
+      <w:r>
+        <w:t xml:space="preserve">If –x and –y </w:t>
+      </w:r>
+    </w:p>
+    <w:p>
+      <w:pPr>
+        <w:ind w:left="2880"/>
+      </w:pPr>
+      <w:proofErr w:type="gramStart"/>
+      <w:r>
+        <w:t>then</w:t>
+      </w:r>
+      <w:proofErr w:type="gramEnd"/>
+      <w:r>
+        <w:t xml:space="preserve"> </w:t>
+      </w:r>
+    </w:p>
+    <w:p>
+      <w:pPr>
+        <w:ind w:left="2880"/>
+      </w:pPr>
+      <w:proofErr w:type="gramStart"/>
+      <w:r>
+        <w:t>top</w:t>
+      </w:r>
+      <w:proofErr w:type="gramEnd"/>
+      <w:r>
+        <w:t xml:space="preserve"> left corner is facing down then move to the bottom right</w:t>
+      </w:r>
+    </w:p>
+    <w:p>
+      <w:pPr>
+        <w:ind w:left="2880"/>
+      </w:pPr>
+      <w:proofErr w:type="gramStart"/>
+      <w:r>
+        <w:t>else</w:t>
+      </w:r>
+      <w:proofErr w:type="gramEnd"/>
+      <w:r>
+        <w:t xml:space="preserve"> if –x and y </w:t>
+      </w:r>
+    </w:p>
+    <w:p>
+      <w:pPr>
+        <w:ind w:left="2880"/>
+      </w:pPr>
+      <w:proofErr w:type="gramStart"/>
+      <w:r>
+        <w:t>then</w:t>
+      </w:r>
+      <w:proofErr w:type="gramEnd"/>
+      <w:r>
+        <w:t xml:space="preserve"> </w:t>
+      </w:r>
+    </w:p>
+    <w:p>
+      <w:pPr>
+        <w:ind w:left="2880"/>
+      </w:pPr>
+      <w:proofErr w:type="gramStart"/>
+      <w:r>
+        <w:t>top</w:t>
+      </w:r>
+      <w:proofErr w:type="gramEnd"/>
+      <w:r>
+        <w:t xml:space="preserve"> left corner is facing up then move to the up right</w:t>
+      </w:r>
+    </w:p>
+    <w:p>
+      <w:pPr>
+        <w:ind w:left="2880"/>
+      </w:pPr>
+      <w:proofErr w:type="gramStart"/>
+      <w:r>
+        <w:t>else</w:t>
+      </w:r>
+      <w:proofErr w:type="gramEnd"/>
+      <w:r>
+        <w:t xml:space="preserve"> if x and –y </w:t>
+      </w:r>
+    </w:p>
+    <w:p>
+      <w:pPr>
+        <w:ind w:left="2880"/>
+      </w:pPr>
+      <w:proofErr w:type="gramStart"/>
+      <w:r>
+        <w:t>then</w:t>
+      </w:r>
+      <w:proofErr w:type="gramEnd"/>
+      <w:r>
+        <w:t xml:space="preserve"> </w:t>
+      </w:r>
+    </w:p>
+    <w:p>
+      <w:pPr>
+        <w:ind w:left="2880"/>
+      </w:pPr>
+      <w:proofErr w:type="gramStart"/>
+      <w:r>
+        <w:t>top</w:t>
+      </w:r>
+      <w:proofErr w:type="gramEnd"/>
+      <w:r>
+        <w:t xml:space="preserve"> right corner is facing down then move to the bottom left</w:t>
+      </w:r>
+    </w:p>
+    <w:p>
+      <w:pPr>
+        <w:ind w:left="2880"/>
+      </w:pPr>
+      <w:r>
+        <w:t xml:space="preserve">If +x and +y </w:t>
+      </w:r>
+    </w:p>
+    <w:p>
+      <w:pPr>
+        <w:ind w:left="2880"/>
+      </w:pPr>
       <w:r>
         <w:rPr>
           <w:noProof/>
-        </w:rPr>
-        <mc:AlternateContent>
-          <mc:Choice Requires="wps">
-            <w:drawing>
-              <wp:anchor distT="0" distB="0" distL="114300" distR="114300" simplePos="0" relativeHeight="251691008" behindDoc="0" locked="0" layoutInCell="1" allowOverlap="1" wp14:anchorId="716F92F4" wp14:editId="6065833D">
-                <wp:simplePos x="0" y="0"/>
-                <wp:positionH relativeFrom="column">
-                  <wp:posOffset>71120</wp:posOffset>
-                </wp:positionH>
-                <wp:positionV relativeFrom="paragraph">
-                  <wp:posOffset>3518535</wp:posOffset>
-                </wp:positionV>
-                <wp:extent cx="1605915" cy="635"/>
-                <wp:effectExtent l="0" t="0" r="0" b="0"/>
-                <wp:wrapNone/>
-                <wp:docPr id="47" name="Text Box 47"/>
-                <wp:cNvGraphicFramePr/>
-                <a:graphic xmlns:a="http://schemas.openxmlformats.org/drawingml/2006/main">
-                  <a:graphicData uri="http://schemas.microsoft.com/office/word/2010/wordprocessingShape">
-                    <wps:wsp>
-                      <wps:cNvSpPr txBox="1"/>
-                      <wps:spPr>
-                        <a:xfrm>
-                          <a:off x="0" y="0"/>
-                          <a:ext cx="1605915" cy="635"/>
-                        </a:xfrm>
-                        <a:prstGeom prst="rect">
-                          <a:avLst/>
-                        </a:prstGeom>
-                        <a:solidFill>
-                          <a:prstClr val="white"/>
-                        </a:solidFill>
-                        <a:ln>
-                          <a:noFill/>
-                        </a:ln>
-                        <a:effectLst/>
-                      </wps:spPr>
-                      <wps:txbx>
-                        <w:txbxContent>
-                          <w:p>
-                            <w:pPr>
-                              <w:pStyle w:val="Caption"/>
-                              <w:rPr>
-                                <w:noProof/>
-                                <w:sz w:val="24"/>
-                              </w:rPr>
-                            </w:pPr>
-                            <w:r>
-                              <w:t xml:space="preserve">Figure </w:t>
-                            </w:r>
-                            <w:fldSimple w:instr=" SEQ Figure \* ARABIC ">
-                              <w:r>
-                                <w:rPr>
-                                  <w:noProof/>
-                                </w:rPr>
-                                <w:t>5</w:t>
-                              </w:r>
-                            </w:fldSimple>
-                            <w:r>
-                              <w:t xml:space="preserve"> </w:t>
-                            </w:r>
-                            <w:proofErr w:type="gramStart"/>
-                            <w:r>
-                              <w:t>The</w:t>
-                            </w:r>
-                            <w:proofErr w:type="gramEnd"/>
-                            <w:r>
-                              <w:t xml:space="preserve"> Phone </w:t>
-                            </w:r>
-                            <w:proofErr w:type="spellStart"/>
-                            <w:r>
-                              <w:t>Quadants</w:t>
-                            </w:r>
-                            <w:proofErr w:type="spellEnd"/>
-                          </w:p>
-                        </w:txbxContent>
-                      </wps:txbx>
-                      <wps:bodyPr rot="0" spcFirstLastPara="0" vertOverflow="overflow" horzOverflow="overflow" vert="horz" wrap="square" lIns="0" tIns="0" rIns="0" bIns="0" numCol="1" spcCol="0" rtlCol="0" fromWordArt="0" anchor="t" anchorCtr="0" forceAA="0" compatLnSpc="1">
-                        <a:prstTxWarp prst="textNoShape">
-                          <a:avLst/>
-                        </a:prstTxWarp>
-                        <a:spAutoFit/>
-                      </wps:bodyPr>
-                    </wps:wsp>
-                  </a:graphicData>
-                </a:graphic>
-              </wp:anchor>
-            </w:drawing>
-          </mc:Choice>
-          <mc:Fallback>
-            <w:pict>
-              <v:shape id="Text Box 47" o:spid="_x0000_s1029" type="#_x0000_t202" style="position:absolute;left:0;text-align:left;margin-left:5.6pt;margin-top:277.05pt;width:126.45pt;height:.05pt;z-index:251691008;visibility:visible;mso-wrap-style:square;mso-wrap-distance-left:9pt;mso-wrap-distance-top:0;mso-wrap-distance-right:9pt;mso-wrap-distance-bottom:0;mso-position-horizontal:absolute;mso-position-horizontal-relative:text;mso-position-vertical:absolute;mso-position-vertical-relative:text;v-text-anchor:top" o:gfxdata="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" stroked="f">
-                <v:textbox style="mso-fit-shape-to-text:t" inset="0,0,0,0">
-                  <w:txbxContent>
-                    <w:p>
-                      <w:pPr>
-                        <w:pStyle w:val="Caption"/>
-                        <w:rPr>
-                          <w:noProof/>
-                          <w:sz w:val="24"/>
-                        </w:rPr>
-                      </w:pPr>
-                      <w:r>
-                        <w:t xml:space="preserve">Figure </w:t>
-                      </w:r>
-                      <w:fldSimple w:instr=" SEQ Figure \* ARABIC ">
-                        <w:r>
-                          <w:rPr>
-                            <w:noProof/>
-                          </w:rPr>
-                          <w:t>5</w:t>
-                        </w:r>
-                      </w:fldSimple>
-                      <w:r>
-                        <w:t xml:space="preserve"> </w:t>
-                      </w:r>
-                      <w:proofErr w:type="gramStart"/>
-                      <w:r>
-                        <w:t>The</w:t>
-                      </w:r>
-                      <w:proofErr w:type="gramEnd"/>
-                      <w:r>
-                        <w:t xml:space="preserve"> Phone </w:t>
-                      </w:r>
-                      <w:proofErr w:type="spellStart"/>
-                      <w:r>
-                        <w:t>Quadants</w:t>
-                      </w:r>
-                      <w:proofErr w:type="spellEnd"/>
-                    </w:p>
-                  </w:txbxContent>
-                </v:textbox>
-              </v:shape>
-            </w:pict>
-          </mc:Fallback>
-        </mc:AlternateContent>
-      </w:r>
-      <w:r>
-        <w:t>The next step is to use the accelerometer sensor data to determine which axis is moving</w:t>
-      </w:r>
-      <w:r>
-        <w:t xml:space="preserve"> </w:t>
-      </w:r>
-      <w:proofErr w:type="spellStart"/>
-      <w:r>
-        <w:t>i.e</w:t>
-      </w:r>
-      <w:proofErr w:type="spellEnd"/>
-      <w:r>
-        <w:t xml:space="preserve">: </w:t>
-      </w:r>
-    </w:p>
-    <w:p>
-      <w:pPr>
-        <w:ind w:left="2880"/>
-      </w:pPr>
-      <w:r>
-        <w:t xml:space="preserve">If –x and –y </w:t>
-      </w:r>
-    </w:p>
-    <w:p>
-      <w:pPr>
-        <w:ind w:left="2880"/>
-      </w:pPr>
-      <w:proofErr w:type="gramStart"/>
-      <w:r>
-        <w:t>then</w:t>
-      </w:r>
-      <w:proofErr w:type="gramEnd"/>
-      <w:r>
-        <w:t xml:space="preserve"> </w:t>
-      </w:r>
-    </w:p>
-    <w:p>
-      <w:pPr>
-        <w:ind w:left="2880"/>
-      </w:pPr>
-      <w:proofErr w:type="gramStart"/>
-      <w:r>
-        <w:t>top</w:t>
-      </w:r>
-      <w:proofErr w:type="gramEnd"/>
-      <w:r>
-        <w:t xml:space="preserve"> left corner is facing down then move to the bottom right</w:t>
-      </w:r>
-    </w:p>
-    <w:p>
-      <w:pPr>
-        <w:ind w:left="2880"/>
-      </w:pPr>
-      <w:proofErr w:type="gramStart"/>
-      <w:r>
-        <w:t>else</w:t>
-      </w:r>
-      <w:proofErr w:type="gramEnd"/>
-      <w:r>
-        <w:t xml:space="preserve"> if –x and y </w:t>
-      </w:r>
-    </w:p>
-    <w:p>
-      <w:pPr>
-        <w:ind w:left="2880"/>
-      </w:pPr>
-      <w:proofErr w:type="gramStart"/>
-      <w:r>
-        <w:t>then</w:t>
-      </w:r>
-      <w:proofErr w:type="gramEnd"/>
-      <w:r>
-        <w:t xml:space="preserve"> </w:t>
-      </w:r>
-    </w:p>
-    <w:p>
-      <w:pPr>
-        <w:ind w:left="2880"/>
-      </w:pPr>
-      <w:proofErr w:type="gramStart"/>
-      <w:r>
-        <w:t>top</w:t>
-      </w:r>
-      <w:proofErr w:type="gramEnd"/>
-      <w:r>
-        <w:t xml:space="preserve"> left corner is facing up then move to the up right</w:t>
-      </w:r>
-    </w:p>
-    <w:p>
-      <w:pPr>
-        <w:ind w:left="2880"/>
-      </w:pPr>
-      <w:proofErr w:type="gramStart"/>
-      <w:r>
-        <w:t>else</w:t>
-      </w:r>
-      <w:proofErr w:type="gramEnd"/>
-      <w:r>
-        <w:t xml:space="preserve"> if x and –y </w:t>
-      </w:r>
-    </w:p>
-    <w:p>
-      <w:pPr>
-        <w:ind w:left="2880"/>
-      </w:pPr>
-      <w:proofErr w:type="gramStart"/>
-      <w:r>
-        <w:t>then</w:t>
-      </w:r>
-      <w:proofErr w:type="gramEnd"/>
-      <w:r>
-        <w:t xml:space="preserve"> </w:t>
-      </w:r>
-    </w:p>
-    <w:p>
-      <w:pPr>
-        <w:ind w:left="2880"/>
-      </w:pPr>
-      <w:proofErr w:type="gramStart"/>
-      <w:r>
-        <w:t>top</w:t>
-      </w:r>
-      <w:proofErr w:type="gramEnd"/>
-      <w:r>
-        <w:t xml:space="preserve"> right corner is facing down then move to the bottom left</w:t>
-      </w:r>
-    </w:p>
-    <w:p>
-      <w:pPr>
-        <w:ind w:left="2880"/>
-      </w:pPr>
-      <w:r>
-        <w:t xml:space="preserve">If +x and +y </w:t>
-      </w:r>
-    </w:p>
-    <w:p>
-      <w:pPr>
-        <w:ind w:left="2880"/>
-      </w:pPr>
-      <w:r>
-        <w:rPr>
-          <w:noProof/>
+          <w:lang w:eastAsia="en-IE"/>
         </w:rPr>
         <mc:AlternateContent>
           <mc:Choice Requires="wps">
@@ -4590,14 +4478,27 @@
                             <w:r>
                               <w:t xml:space="preserve">Figure </w:t>
                             </w:r>
-                            <w:fldSimple w:instr=" SEQ Figure \* ARABIC ">
-                              <w:r>
-                                <w:rPr>
-                                  <w:noProof/>
-                                </w:rPr>
-                                <w:t>6</w:t>
-                              </w:r>
-                            </w:fldSimple>
+                            <w:r>
+                              <w:fldChar w:fldCharType="begin"/>
+                            </w:r>
+                            <w:r>
+                              <w:instrText xml:space="preserve"> SEQ Figure \* ARABIC </w:instrText>
+                            </w:r>
+                            <w:r>
+                              <w:fldChar w:fldCharType="separate"/>
+                            </w:r>
+                            <w:r>
+                              <w:rPr>
+                                <w:noProof/>
+                              </w:rPr>
+                              <w:t>6</w:t>
+                            </w:r>
+                            <w:r>
+                              <w:rPr>
+                                <w:noProof/>
+                              </w:rPr>
+                              <w:fldChar w:fldCharType="end"/>
+                            </w:r>
                             <w:r>
                               <w:t xml:space="preserve"> Phone Quadrants</w:t>
                             </w:r>
@@ -4704,6 +4605,7 @@
           <w:id w:val="26601735"/>
           <w:citation/>
         </w:sdtPr>
+        <w:sdtEndPr/>
         <w:sdtContent>
           <w:r>
             <w:fldChar w:fldCharType="begin"/>
@@ -4733,6 +4635,7 @@
           <w:id w:val="111872966"/>
           <w:citation/>
         </w:sdtPr>
+        <w:sdtEndPr/>
         <w:sdtContent>
           <w:r>
             <w:fldChar w:fldCharType="begin"/>
@@ -4785,16 +4688,17 @@
           <w:szCs w:val="24"/>
         </w:rPr>
       </w:pPr>
-      <w:bookmarkStart w:id="7" w:name="_Toc354712345"/>
+      <w:bookmarkStart w:id="8" w:name="_Toc354712345"/>
       <w:r>
         <w:rPr>
           <w:rFonts w:asciiTheme="minorHAnsi" w:hAnsiTheme="minorHAnsi" w:cstheme="minorHAnsi"/>
           <w:sz w:val="24"/>
           <w:szCs w:val="24"/>
         </w:rPr>
+        <w:lastRenderedPageBreak/>
         <w:t>Creating the Application</w:t>
       </w:r>
-      <w:bookmarkEnd w:id="7"/>
+      <w:bookmarkEnd w:id="8"/>
     </w:p>
     <w:p>
       <w:pPr>
@@ -4805,7 +4709,7 @@
           <w:szCs w:val="24"/>
         </w:rPr>
       </w:pPr>
-      <w:bookmarkStart w:id="8" w:name="_Toc354712346"/>
+      <w:bookmarkStart w:id="9" w:name="_Toc354712346"/>
       <w:r>
         <w:rPr>
           <w:rFonts w:asciiTheme="minorHAnsi" w:hAnsiTheme="minorHAnsi" w:cstheme="minorHAnsi"/>
@@ -4822,7 +4726,7 @@
         </w:rPr>
         <w:t>rom the Android API</w:t>
       </w:r>
-      <w:bookmarkEnd w:id="8"/>
+      <w:bookmarkEnd w:id="9"/>
     </w:p>
     <w:p>
       <w:pPr>
@@ -4968,6 +4872,7 @@
           <w:id w:val="1584876542"/>
           <w:citation/>
         </w:sdtPr>
+        <w:sdtEndPr/>
         <w:sdtContent>
           <w:r>
             <w:rPr>
@@ -5114,15 +5019,28 @@
       <w:r>
         <w:t xml:space="preserve">Figure </w:t>
       </w:r>
-      <w:fldSimple w:instr=" SEQ Figure \* ARABIC ">
-        <w:r>
-          <w:rPr>
-            <w:noProof/>
-          </w:rPr>
-          <w:t>7</w:t>
-        </w:r>
-      </w:fldSimple>
+      <w:r>
+        <w:fldChar w:fldCharType="begin"/>
+      </w:r>
+      <w:r>
+        <w:instrText xml:space="preserve"> SEQ Figure \* ARABIC </w:instrText>
+      </w:r>
+      <w:r>
+        <w:fldChar w:fldCharType="separate"/>
+      </w:r>
       <w:proofErr w:type="gramStart"/>
+      <w:r>
+        <w:rPr>
+          <w:noProof/>
+        </w:rPr>
+        <w:t>7</w:t>
+      </w:r>
+      <w:r>
+        <w:rPr>
+          <w:noProof/>
+        </w:rPr>
+        <w:fldChar w:fldCharType="end"/>
+      </w:r>
       <w:r>
         <w:t xml:space="preserve"> Bluetooth Wireless Connection</w:t>
       </w:r>
@@ -5147,7 +5065,7 @@
           <w:szCs w:val="24"/>
         </w:rPr>
       </w:pPr>
-      <w:bookmarkStart w:id="9" w:name="_Toc354712347"/>
+      <w:bookmarkStart w:id="10" w:name="_Toc354712347"/>
       <w:r>
         <w:rPr>
           <w:rFonts w:asciiTheme="minorHAnsi" w:hAnsiTheme="minorHAnsi" w:cstheme="minorHAnsi"/>
@@ -5156,7 +5074,7 @@
         </w:rPr>
         <w:t>From the Java API</w:t>
       </w:r>
-      <w:bookmarkEnd w:id="9"/>
+      <w:bookmarkEnd w:id="10"/>
     </w:p>
     <w:p>
       <w:pPr>
@@ -5224,6 +5142,7 @@
           <w:b/>
           <w:szCs w:val="24"/>
         </w:rPr>
+        <w:lastRenderedPageBreak/>
         <w:t>The client program:</w:t>
       </w:r>
     </w:p>
@@ -5486,7 +5405,7 @@
           <w:szCs w:val="24"/>
         </w:rPr>
       </w:pPr>
-      <w:bookmarkStart w:id="10" w:name="_Toc354712348"/>
+      <w:bookmarkStart w:id="11" w:name="_Toc354712348"/>
       <w:r>
         <w:rPr>
           <w:rFonts w:asciiTheme="minorHAnsi" w:hAnsiTheme="minorHAnsi" w:cstheme="minorHAnsi"/>
@@ -5495,7 +5414,7 @@
         </w:rPr>
         <w:t>After the Connection</w:t>
       </w:r>
-      <w:bookmarkEnd w:id="10"/>
+      <w:bookmarkEnd w:id="11"/>
     </w:p>
     <w:p>
       <w:pPr>
@@ -5611,6 +5530,7 @@
           <w:rFonts w:cstheme="minorHAnsi"/>
           <w:szCs w:val="24"/>
         </w:rPr>
+        <w:lastRenderedPageBreak/>
         <w:t>I will be writing and testing the four different types in order to determine the best method to use for this application is.  The data transfer rate will also be a consideration for this activity, because of the mouse’s constant movement the new position will have to be determined instantly, to ensure there is no latency between the movement of the device and the movement of the cursor on the screen.</w:t>
       </w:r>
     </w:p>
@@ -5641,6 +5561,7 @@
         <w:pStyle w:val="Heading1"/>
       </w:pPr>
       <w:r>
+        <w:lastRenderedPageBreak/>
         <w:t>The Blue-Cove Jar File</w:t>
       </w:r>
     </w:p>
@@ -5671,6 +5592,7 @@
         <w:pStyle w:val="Heading1"/>
       </w:pPr>
       <w:r>
+        <w:lastRenderedPageBreak/>
         <w:t>The Accelerometer</w:t>
       </w:r>
     </w:p>
@@ -5701,6 +5623,7 @@
         <w:pStyle w:val="Heading1"/>
       </w:pPr>
       <w:r>
+        <w:lastRenderedPageBreak/>
         <w:t>Threading</w:t>
       </w:r>
     </w:p>
@@ -5731,6 +5654,7 @@
         <w:pStyle w:val="Heading1"/>
       </w:pPr>
       <w:r>
+        <w:lastRenderedPageBreak/>
         <w:t>Network Programming</w:t>
       </w:r>
     </w:p>
@@ -5776,16 +5700,17 @@
           <w:szCs w:val="24"/>
         </w:rPr>
       </w:pPr>
-      <w:bookmarkStart w:id="11" w:name="_Toc354712349"/>
+      <w:bookmarkStart w:id="12" w:name="_Toc354712349"/>
       <w:r>
         <w:rPr>
           <w:rFonts w:asciiTheme="minorHAnsi" w:hAnsiTheme="minorHAnsi" w:cstheme="minorHAnsi"/>
           <w:sz w:val="24"/>
           <w:szCs w:val="24"/>
         </w:rPr>
+        <w:lastRenderedPageBreak/>
         <w:t>Application Life-Cycle</w:t>
       </w:r>
-      <w:bookmarkEnd w:id="11"/>
+      <w:bookmarkEnd w:id="12"/>
     </w:p>
     <w:p>
       <w:pPr>
@@ -5847,19 +5772,32 @@
                                 <w:sz w:val="24"/>
                               </w:rPr>
                             </w:pPr>
-                            <w:bookmarkStart w:id="12" w:name="_Toc347696497"/>
-                            <w:bookmarkStart w:id="13" w:name="_Toc348881043"/>
+                            <w:bookmarkStart w:id="13" w:name="_Toc347696497"/>
+                            <w:bookmarkStart w:id="14" w:name="_Toc348881043"/>
                             <w:r>
                               <w:t xml:space="preserve">Figure </w:t>
                             </w:r>
-                            <w:fldSimple w:instr=" SEQ Figure \* ARABIC ">
-                              <w:r>
-                                <w:rPr>
-                                  <w:noProof/>
-                                </w:rPr>
-                                <w:t>8</w:t>
-                              </w:r>
-                            </w:fldSimple>
+                            <w:r>
+                              <w:fldChar w:fldCharType="begin"/>
+                            </w:r>
+                            <w:r>
+                              <w:instrText xml:space="preserve"> SEQ Figure \* ARABIC </w:instrText>
+                            </w:r>
+                            <w:r>
+                              <w:fldChar w:fldCharType="separate"/>
+                            </w:r>
+                            <w:r>
+                              <w:rPr>
+                                <w:noProof/>
+                              </w:rPr>
+                              <w:t>8</w:t>
+                            </w:r>
+                            <w:r>
+                              <w:rPr>
+                                <w:noProof/>
+                              </w:rPr>
+                              <w:fldChar w:fldCharType="end"/>
+                            </w:r>
                             <w:r>
                               <w:rPr>
                                 <w:noProof/>
@@ -5874,6 +5812,7 @@
                                 <w:id w:val="1298647163"/>
                                 <w:citation/>
                               </w:sdtPr>
+                              <w:sdtEndPr/>
                               <w:sdtContent>
                                 <w:r>
                                   <w:fldChar w:fldCharType="begin"/>
@@ -5895,8 +5834,8 @@
                                 </w:r>
                               </w:sdtContent>
                             </w:sdt>
-                            <w:bookmarkEnd w:id="12"/>
                             <w:bookmarkEnd w:id="13"/>
+                            <w:bookmarkEnd w:id="14"/>
                           </w:p>
                         </w:txbxContent>
                       </wps:txbx>
@@ -6538,12 +6477,10 @@
             </w:rPr>
             <w:alias w:val="Company"/>
             <w:id w:val="-573046598"/>
-            <w:placeholder>
-              <w:docPart w:val="2954610AF0124F87A0773A9C8C7213F6"/>
-            </w:placeholder>
             <w:dataBinding w:prefixMappings="xmlns:ns0='http://schemas.openxmlformats.org/officeDocument/2006/extended-properties'" w:xpath="/ns0:Properties[1]/ns0:Company[1]" w:storeItemID="{6668398D-A668-4E3E-A5EB-62B293D839F1}"/>
             <w:text/>
           </w:sdtPr>
+          <w:sdtEndPr/>
           <w:sdtContent>
             <w:tc>
               <w:tcPr>
@@ -6618,12 +6555,10 @@
             </w:rPr>
             <w:alias w:val="Subtitle"/>
             <w:id w:val="-716511130"/>
-            <w:placeholder>
-              <w:docPart w:val="D5929712753848ACBC31E8E11E63097D"/>
-            </w:placeholder>
             <w:dataBinding w:prefixMappings="xmlns:ns0='http://schemas.openxmlformats.org/package/2006/metadata/core-properties' xmlns:ns1='http://purl.org/dc/elements/1.1/'" w:xpath="/ns0:coreProperties[1]/ns1:subject[1]" w:storeItemID="{6C3C8BC8-F283-45AE-878A-BAB7291924A1}"/>
             <w:text/>
           </w:sdtPr>
+          <w:sdtEndPr/>
           <w:sdtContent>
             <w:tc>
               <w:tcPr>
@@ -6687,12 +6622,10 @@
             </w:rPr>
             <w:alias w:val="Author"/>
             <w:id w:val="211236240"/>
-            <w:placeholder>
-              <w:docPart w:val="AA7BB2894D2249E79207A3F2D755B396"/>
-            </w:placeholder>
             <w:dataBinding w:prefixMappings="xmlns:ns0='http://schemas.openxmlformats.org/package/2006/metadata/core-properties' xmlns:ns1='http://purl.org/dc/elements/1.1/'" w:xpath="/ns0:coreProperties[1]/ns1:creator[1]" w:storeItemID="{6C3C8BC8-F283-45AE-878A-BAB7291924A1}"/>
             <w:text/>
           </w:sdtPr>
+          <w:sdtEndPr/>
           <w:sdtContent>
             <w:tc>
               <w:tcPr>
@@ -6733,9 +6666,6 @@
             </w:rPr>
             <w:alias w:val="Date"/>
             <w:id w:val="379289843"/>
-            <w:placeholder>
-              <w:docPart w:val="2EC9C97EEBC34B1EBE0234AB3D5DA394"/>
-            </w:placeholder>
             <w:dataBinding w:prefixMappings="xmlns:ns0='http://schemas.microsoft.com/office/2006/coverPageProps'" w:xpath="/ns0:CoverPageProperties[1]/ns0:PublishDate[1]" w:storeItemID="{55AF091B-3C7A-41E3-B477-F2FDAA23CFDA}"/>
             <w:date w:fullDate="2013-01-15T00:00:00Z">
               <w:dateFormat w:val="M/d/yyyy"/>
@@ -6744,6 +6674,7 @@
               <w:calendar w:val="gregorian"/>
             </w:date>
           </w:sdtPr>
+          <w:sdtEndPr/>
           <w:sdtContent>
             <w:tc>
               <w:tcPr>
@@ -6799,66 +6730,135 @@
           <w:szCs w:val="24"/>
         </w:rPr>
       </w:pPr>
-      <w:bookmarkStart w:id="16" w:name="_Toc354712350"/>
+      <w:bookmarkStart w:id="15" w:name="_Toc354712350"/>
       <w:r>
         <w:rPr>
           <w:rFonts w:asciiTheme="minorHAnsi" w:hAnsiTheme="minorHAnsi" w:cstheme="minorHAnsi"/>
           <w:szCs w:val="24"/>
         </w:rPr>
+        <w:lastRenderedPageBreak/>
         <w:t>Installing the server:</w:t>
       </w:r>
+      <w:bookmarkEnd w:id="15"/>
+    </w:p>
+    <w:p>
+      <w:r>
+        <w:t xml:space="preserve">Install the project CD navigate </w:t>
+      </w:r>
+      <w:r>
+        <w:t>to</w:t>
+      </w:r>
+    </w:p>
+    <w:p>
+      <w:r>
+        <w:t>&lt;</w:t>
+      </w:r>
+      <w:proofErr w:type="gramStart"/>
+      <w:r>
+        <w:t>your</w:t>
+      </w:r>
+      <w:proofErr w:type="gramEnd"/>
+      <w:r>
+        <w:t xml:space="preserve"> drive&gt;</w:t>
+      </w:r>
+      <w:r>
+        <w:t>:\</w:t>
+      </w:r>
+      <w:proofErr w:type="spellStart"/>
+      <w:r>
+        <w:t>androidmouseproject</w:t>
+      </w:r>
+      <w:proofErr w:type="spellEnd"/>
+      <w:r>
+        <w:t>\</w:t>
+      </w:r>
+      <w:proofErr w:type="spellStart"/>
+      <w:r>
+        <w:t>MouseServerEXE</w:t>
+      </w:r>
+      <w:proofErr w:type="spellEnd"/>
+    </w:p>
+    <w:p>
+      <w:r>
+        <w:t xml:space="preserve">And the appServer.exe file is </w:t>
+      </w:r>
+      <w:r>
+        <w:t>there;</w:t>
+      </w:r>
+      <w:r>
+        <w:t xml:space="preserve"> double click to run the server.</w:t>
+      </w:r>
+    </w:p>
+    <w:p/>
+    <w:p>
+      <w:pPr>
+        <w:pStyle w:val="Heading1"/>
+        <w:rPr>
+          <w:rFonts w:asciiTheme="minorHAnsi" w:hAnsiTheme="minorHAnsi" w:cstheme="minorHAnsi"/>
+          <w:szCs w:val="24"/>
+        </w:rPr>
+      </w:pPr>
+      <w:bookmarkStart w:id="16" w:name="_Toc354712351"/>
+      <w:r>
+        <w:rPr>
+          <w:rFonts w:asciiTheme="minorHAnsi" w:hAnsiTheme="minorHAnsi" w:cstheme="minorHAnsi"/>
+          <w:szCs w:val="24"/>
+        </w:rPr>
+        <w:t>Installing the client:</w:t>
+      </w:r>
       <w:bookmarkEnd w:id="16"/>
     </w:p>
     <w:p>
       <w:r>
-        <w:t xml:space="preserve">Install the project CD navigate </w:t>
-      </w:r>
-      <w:r>
-        <w:t>to</w:t>
-      </w:r>
-    </w:p>
-    <w:p>
-      <w:r>
-        <w:t>&lt;</w:t>
-      </w:r>
-      <w:proofErr w:type="gramStart"/>
-      <w:r>
-        <w:t>your</w:t>
-      </w:r>
-      <w:proofErr w:type="gramEnd"/>
-      <w:r>
-        <w:t xml:space="preserve"> drive&gt;</w:t>
-      </w:r>
-      <w:r>
-        <w:t>:\</w:t>
+        <w:t>Unfortunately</w:t>
+      </w:r>
+      <w:r>
+        <w:t xml:space="preserve"> creating a </w:t>
+      </w:r>
+      <w:r>
+        <w:t>published .</w:t>
       </w:r>
       <w:proofErr w:type="spellStart"/>
       <w:r>
-        <w:t>androidmouseproject</w:t>
+        <w:t>apk</w:t>
       </w:r>
       <w:proofErr w:type="spellEnd"/>
       <w:r>
-        <w:t>\</w:t>
-      </w:r>
-      <w:proofErr w:type="spellStart"/>
-      <w:r>
-        <w:t>MouseServerEXE</w:t>
-      </w:r>
-      <w:proofErr w:type="spellEnd"/>
-    </w:p>
-    <w:p>
-      <w:r>
-        <w:t xml:space="preserve">And the appServer.exe file is </w:t>
-      </w:r>
-      <w:r>
-        <w:t>there;</w:t>
-      </w:r>
-      <w:r>
-        <w:t xml:space="preserve"> double click to run the server.</w:t>
+        <w:t xml:space="preserve"> file took longer than I thought and I ran out of time.</w:t>
+      </w:r>
+      <w:r>
+        <w:t xml:space="preserve"> </w:t>
+      </w:r>
+      <w:r>
+        <w:t>This means that the will have eclipse Juno installed on their machine:</w:t>
+      </w:r>
+    </w:p>
+    <w:p>
+      <w:r>
+        <w:t xml:space="preserve">For those who do: </w:t>
+      </w:r>
+    </w:p>
+    <w:p>
+      <w:r>
+        <w:t>Select create a new project; now click others, android, from existing project, and select the path to the folder on your drive and finish.</w:t>
       </w:r>
     </w:p>
     <w:p/>
     <w:p>
+      <w:r>
+        <w:t xml:space="preserve">Run the server before the app.   </w:t>
+      </w:r>
+    </w:p>
+    <w:p/>
+    <w:p>
+      <w:pPr>
+        <w:spacing w:after="200" w:line="276" w:lineRule="auto"/>
+      </w:pPr>
+      <w:r>
+        <w:br w:type="page"/>
+      </w:r>
+    </w:p>
+    <w:p>
       <w:pPr>
         <w:pStyle w:val="Heading1"/>
         <w:rPr>
@@ -6866,90 +6866,23 @@
           <w:szCs w:val="24"/>
         </w:rPr>
       </w:pPr>
-      <w:bookmarkStart w:id="17" w:name="_Toc354712351"/>
+      <w:bookmarkStart w:id="17" w:name="_Toc354712352"/>
       <w:r>
         <w:rPr>
           <w:rFonts w:asciiTheme="minorHAnsi" w:hAnsiTheme="minorHAnsi" w:cstheme="minorHAnsi"/>
           <w:szCs w:val="24"/>
         </w:rPr>
-        <w:t>Installing the client:</w:t>
+        <w:lastRenderedPageBreak/>
+        <w:t>I</w:t>
+      </w:r>
+      <w:r>
+        <w:rPr>
+          <w:rFonts w:asciiTheme="minorHAnsi" w:hAnsiTheme="minorHAnsi" w:cstheme="minorHAnsi"/>
+          <w:szCs w:val="24"/>
+        </w:rPr>
+        <w:t>nstruction Manual:</w:t>
       </w:r>
       <w:bookmarkEnd w:id="17"/>
-    </w:p>
-    <w:p>
-      <w:r>
-        <w:t>Unfortunately</w:t>
-      </w:r>
-      <w:r>
-        <w:t xml:space="preserve"> creating a </w:t>
-      </w:r>
-      <w:r>
-        <w:t>published .</w:t>
-      </w:r>
-      <w:proofErr w:type="spellStart"/>
-      <w:r>
-        <w:t>apk</w:t>
-      </w:r>
-      <w:proofErr w:type="spellEnd"/>
-      <w:r>
-        <w:t xml:space="preserve"> file took longer than I thought and I ran out of time.</w:t>
-      </w:r>
-      <w:r>
-        <w:t xml:space="preserve"> </w:t>
-      </w:r>
-      <w:r>
-        <w:t>This means that the will have eclipse Juno installed on their machine:</w:t>
-      </w:r>
-    </w:p>
-    <w:p>
-      <w:r>
-        <w:t xml:space="preserve">For those who do: </w:t>
-      </w:r>
-    </w:p>
-    <w:p>
-      <w:r>
-        <w:t>Select create a new project; now click others, android, from existing project, and select the path to the folder on your drive and finish.</w:t>
-      </w:r>
-    </w:p>
-    <w:p/>
-    <w:p>
-      <w:r>
-        <w:t xml:space="preserve">Run the server before the app.   </w:t>
-      </w:r>
-    </w:p>
-    <w:p/>
-    <w:p>
-      <w:pPr>
-        <w:spacing w:after="200" w:line="276" w:lineRule="auto"/>
-      </w:pPr>
-      <w:r>
-        <w:br w:type="page"/>
-      </w:r>
-    </w:p>
-    <w:p>
-      <w:pPr>
-        <w:pStyle w:val="Heading1"/>
-        <w:rPr>
-          <w:rFonts w:asciiTheme="minorHAnsi" w:hAnsiTheme="minorHAnsi" w:cstheme="minorHAnsi"/>
-          <w:szCs w:val="24"/>
-        </w:rPr>
-      </w:pPr>
-      <w:bookmarkStart w:id="18" w:name="_Toc354712352"/>
-      <w:r>
-        <w:rPr>
-          <w:rFonts w:asciiTheme="minorHAnsi" w:hAnsiTheme="minorHAnsi" w:cstheme="minorHAnsi"/>
-          <w:szCs w:val="24"/>
-        </w:rPr>
-        <w:t>I</w:t>
-      </w:r>
-      <w:r>
-        <w:rPr>
-          <w:rFonts w:asciiTheme="minorHAnsi" w:hAnsiTheme="minorHAnsi" w:cstheme="minorHAnsi"/>
-          <w:szCs w:val="24"/>
-        </w:rPr>
-        <w:t>nstruction Manual:</w:t>
-      </w:r>
-      <w:bookmarkEnd w:id="18"/>
       <w:r>
         <w:rPr>
           <w:rFonts w:asciiTheme="minorHAnsi" w:hAnsiTheme="minorHAnsi" w:cstheme="minorHAnsi"/>
@@ -7281,6 +7214,7 @@
           <w:rFonts w:cstheme="minorHAnsi"/>
           <w:szCs w:val="24"/>
         </w:rPr>
+        <w:lastRenderedPageBreak/>
         <w:t>Pairing Request:</w:t>
       </w:r>
     </w:p>
@@ -7589,6 +7523,7 @@
           <w:sz w:val="24"/>
           <w:szCs w:val="24"/>
         </w:rPr>
+        <w:lastRenderedPageBreak/>
         <w:t xml:space="preserve">Figure </w:t>
       </w:r>
       <w:r>
@@ -7926,15 +7861,16 @@
           <w:lang w:eastAsia="en-IE"/>
         </w:rPr>
       </w:pPr>
-      <w:bookmarkStart w:id="19" w:name="_Toc354712353"/>
+      <w:bookmarkStart w:id="18" w:name="_Toc354712353"/>
       <w:r>
         <w:rPr>
           <w:noProof/>
           <w:lang w:eastAsia="en-IE"/>
         </w:rPr>
+        <w:lastRenderedPageBreak/>
         <w:t>The Menus Srceen</w:t>
       </w:r>
-      <w:bookmarkEnd w:id="19"/>
+      <w:bookmarkEnd w:id="18"/>
     </w:p>
     <w:p>
       <w:pPr>
@@ -8665,6 +8601,7 @@
         <w:pStyle w:val="Heading1"/>
       </w:pPr>
       <w:r>
+        <w:lastRenderedPageBreak/>
         <w:t xml:space="preserve">The </w:t>
       </w:r>
       <w:r>
@@ -8732,8 +8669,6 @@
       <w:r>
         <w:t xml:space="preserve"> processing</w:t>
       </w:r>
-      <w:bookmarkStart w:id="20" w:name="_GoBack"/>
-      <w:bookmarkEnd w:id="20"/>
       <w:r>
         <w:t xml:space="preserve"> was most difficult</w:t>
       </w:r>
@@ -8746,7 +8681,7 @@
         <w:br w:type="page"/>
       </w:r>
     </w:p>
-    <w:bookmarkStart w:id="21" w:name="_Toc354712354" w:displacedByCustomXml="next"/>
+    <w:bookmarkStart w:id="19" w:name="_Toc354712354" w:displacedByCustomXml="next"/>
     <w:sdt>
       <w:sdtPr>
         <w:rPr>
@@ -8784,7 +8719,7 @@
             </w:rPr>
             <w:t>Bibliography</w:t>
           </w:r>
-          <w:bookmarkEnd w:id="21"/>
+          <w:bookmarkEnd w:id="19"/>
           <w:sdt>
             <w:sdtPr>
               <w:rPr>
@@ -8794,6 +8729,7 @@
               <w:id w:val="2008099577"/>
               <w:citation/>
             </w:sdtPr>
+            <w:sdtEndPr/>
             <w:sdtContent>
               <w:r>
                 <w:rPr>
@@ -8851,6 +8787,7 @@
             <w:id w:val="111145805"/>
             <w:bibliography/>
           </w:sdtPr>
+          <w:sdtEndPr/>
           <w:sdtContent>
             <w:p>
               <w:pPr>
@@ -9429,6 +9366,7 @@
           <w:id w:val="1772512774"/>
           <w:citation/>
         </w:sdtPr>
+        <w:sdtEndPr/>
         <w:sdtContent>
           <w:r>
             <w:rPr>
@@ -9477,6 +9415,7 @@
           <w:id w:val="636619222"/>
           <w:citation/>
         </w:sdtPr>
+        <w:sdtEndPr/>
         <w:sdtContent>
           <w:r>
             <w:rPr>
@@ -9542,6 +9481,7 @@
           <w:id w:val="435494874"/>
           <w:citation/>
         </w:sdtPr>
+        <w:sdtEndPr/>
         <w:sdtContent>
           <w:r>
             <w:rPr>
@@ -9590,6 +9530,7 @@
           <w:id w:val="526142603"/>
           <w:citation/>
         </w:sdtPr>
+        <w:sdtEndPr/>
         <w:sdtContent>
           <w:r>
             <w:rPr>
@@ -9649,12 +9590,13 @@
       <w:pPr>
         <w:pStyle w:val="Heading1"/>
       </w:pPr>
-      <w:bookmarkStart w:id="22" w:name="_Toc354712355"/>
+      <w:bookmarkStart w:id="20" w:name="_Toc354712355"/>
       <w:r>
         <w:rPr>
           <w:noProof/>
           <w:lang w:eastAsia="en-IE"/>
         </w:rPr>
+        <w:lastRenderedPageBreak/>
         <w:drawing>
           <wp:anchor distT="0" distB="0" distL="114300" distR="114300" simplePos="0" relativeHeight="251663360" behindDoc="0" locked="0" layoutInCell="1" allowOverlap="1" wp14:anchorId="5CA4DE3F" wp14:editId="3BEEEC61">
             <wp:simplePos x="0" y="0"/>
@@ -9721,7 +9663,7 @@
       <w:r>
         <w:t>Overview of the Android App Class Diagram</w:t>
       </w:r>
-      <w:bookmarkEnd w:id="22"/>
+      <w:bookmarkEnd w:id="20"/>
       <w:r>
         <w:br w:type="page"/>
       </w:r>
@@ -9730,11 +9672,12 @@
       <w:pPr>
         <w:pStyle w:val="Heading1"/>
       </w:pPr>
-      <w:bookmarkStart w:id="23" w:name="_Toc354712356"/>
-      <w:r>
+      <w:bookmarkStart w:id="21" w:name="_Toc354712356"/>
+      <w:r>
+        <w:lastRenderedPageBreak/>
         <w:t>Overview of the Java App Class Diagram</w:t>
       </w:r>
-      <w:bookmarkEnd w:id="23"/>
+      <w:bookmarkEnd w:id="21"/>
     </w:p>
     <w:p>
       <w:pPr>
@@ -9925,7 +9868,7 @@
               <w:bCs/>
               <w:noProof/>
             </w:rPr>
-            <w:t>1</w:t>
+            <w:t>8</w:t>
           </w:r>
           <w:r>
             <w:rPr>
@@ -10058,6 +10001,7 @@
       <w:dataBinding w:prefixMappings="xmlns:ns0='http://schemas.openxmlformats.org/package/2006/metadata/core-properties' xmlns:ns1='http://purl.org/dc/elements/1.1/'" w:xpath="/ns0:coreProperties[1]/ns1:title[1]" w:storeItemID="{6C3C8BC8-F283-45AE-878A-BAB7291924A1}"/>
       <w:text/>
     </w:sdtPr>
+    <w:sdtEndPr/>
     <w:sdtContent>
       <w:p>
         <w:pPr>
@@ -10086,6 +10030,7 @@
         <w:calendar w:val="gregorian"/>
       </w:date>
     </w:sdtPr>
+    <w:sdtEndPr/>
     <w:sdtContent>
       <w:p>
         <w:pPr>
@@ -14875,32 +14820,6 @@
         </w:p>
       </w:docPartBody>
     </w:docPart>
-    <w:docPart>
-      <w:docPartPr>
-        <w:name w:val="E184AE2AB4834E27842DCAC9361C9F7D"/>
-        <w:category>
-          <w:name w:val="General"/>
-          <w:gallery w:val="placeholder"/>
-        </w:category>
-        <w:types>
-          <w:type w:val="bbPlcHdr"/>
-        </w:types>
-        <w:behaviors>
-          <w:behavior w:val="content"/>
-        </w:behaviors>
-        <w:guid w:val="{C39E621F-F3BA-4334-BA17-2EB84D6BD2A0}"/>
-      </w:docPartPr>
-      <w:docPartBody>
-        <w:p>
-          <w:pPr>
-            <w:pStyle w:val="E184AE2AB4834E27842DCAC9361C9F7D"/>
-          </w:pPr>
-          <w:r>
-            <w:t>[Type the abstract of the document here. The abstract is typically a short summary of the contents of the document. Type the abstract of the document here. The abstract is typically a short summary of the contents of the document.]</w:t>
-          </w:r>
-        </w:p>
-      </w:docPartBody>
-    </w:docPart>
   </w:docParts>
 </w:glossaryDocument>
 </file>
@@ -14919,7 +14838,7 @@
     <w:charset w:val="00"/>
     <w:family w:val="roman"/>
     <w:pitch w:val="variable"/>
-    <w:sig w:usb0="E0002AFF" w:usb1="C0007843" w:usb2="00000009" w:usb3="00000000" w:csb0="000001FF" w:csb1="00000000"/>
+    <w:sig w:usb0="E0002EFF" w:usb1="C0007843" w:usb2="00000009" w:usb3="00000000" w:csb0="000001FF" w:csb1="00000000"/>
   </w:font>
   <w:font w:name="Courier New">
     <w:panose1 w:val="02070309020205020404"/>
@@ -14946,8 +14865,9 @@
     <w:panose1 w:val="020B0604030504040204"/>
     <w:charset w:val="00"/>
     <w:family w:val="swiss"/>
+    <w:notTrueType/>
     <w:pitch w:val="variable"/>
-    <w:sig w:usb0="E1002EFF" w:usb1="C000605B" w:usb2="00000029" w:usb3="00000000" w:csb0="000101FF" w:csb1="00000000"/>
+    <w:sig w:usb0="00000003" w:usb1="00000000" w:usb2="00000000" w:usb3="00000000" w:csb0="00000001" w:csb1="00000000"/>
   </w:font>
   <w:font w:name="Calibri">
     <w:panose1 w:val="020F0502020204030204"/>
@@ -14980,6 +14900,7 @@
   </w:compat>
   <w:rsids>
     <w:rsidRoot w:val="006A556D"/>
+    <w:rsid w:val="0022750E"/>
     <w:rsid w:val="006A556D"/>
     <w:rsid w:val="00AF41B0"/>
   </w:rsids>
@@ -16102,7 +16023,7 @@
 </file>
 
 <file path=customXml/itemProps2.xml><?xml version="1.0" encoding="utf-8"?>
-<ds:datastoreItem xmlns:ds="http://schemas.openxmlformats.org/officeDocument/2006/customXml" ds:itemID="{BE8B66BE-2FA7-44AD-A6CC-FBD12A8C84E6}">
+<ds:datastoreItem xmlns:ds="http://schemas.openxmlformats.org/officeDocument/2006/customXml" ds:itemID="{4E3CD0AA-23C1-4DBA-857F-DE87F34338E0}">
   <ds:schemaRefs>
     <ds:schemaRef ds:uri="http://schemas.openxmlformats.org/officeDocument/2006/bibliography"/>
   </ds:schemaRefs>

</xml_diff>